<commit_message>
Added Homeworks 1 and 3
</commit_message>
<xml_diff>
--- a/Homework 2/Appendix.docx
+++ b/Homework 2/Appendix.docx
@@ -12950,6 +12950,8 @@
         <w:br/>
         <w:t> </w:t>
       </w:r>
+      <w:bookmarkStart w:id="0" w:name="_GoBack"/>
+      <w:bookmarkEnd w:id="0"/>
       <w:r>
         <w:rPr>
           <w:rFonts w:ascii="Courier New" w:hAnsi="Courier New" w:cs="Courier New"/>
@@ -20541,8 +20543,6 @@
           <w:sz w:val="18"/>
         </w:rPr>
       </w:pPr>
-      <w:bookmarkStart w:id="0" w:name="_GoBack"/>
-      <w:bookmarkEnd w:id="0"/>
       <w:r>
         <w:rPr>
           <w:rFonts w:ascii="Courier New" w:hAnsi="Courier New" w:cs="Courier New"/>
@@ -20568,22 +20568,6 @@
         </w:rPr>
         <w:t xml:space="preserve"> neighbors</w:t>
       </w:r>
-    </w:p>
-    <w:p>
-      <w:pPr>
-        <w:rPr>
-          <w:rFonts w:ascii="Times New Roman" w:hAnsi="Times New Roman" w:cs="Times New Roman"/>
-          <w:sz w:val="20"/>
-        </w:rPr>
-      </w:pPr>
-    </w:p>
-    <w:p>
-      <w:pPr>
-        <w:rPr>
-          <w:rFonts w:ascii="Times New Roman" w:hAnsi="Times New Roman" w:cs="Times New Roman"/>
-          <w:sz w:val="24"/>
-        </w:rPr>
-      </w:pPr>
     </w:p>
     <w:sectPr>
       <w:pgSz w:w="12240" w:h="15840"/>

</xml_diff>